<commit_message>
Adding pdf from lecture today, answers to quiz 1
</commit_message>
<xml_diff>
--- a/Quizzes/CSCI340_Quiz1.docx
+++ b/Quizzes/CSCI340_Quiz1.docx
@@ -98,7 +98,18 @@
     <w:p>
       <w:pPr>
         <w:pStyle w:val="ListParagraph"/>
-      </w:pPr>
+        <w:rPr>
+          <w:b/>
+          <w:bCs/>
+        </w:rPr>
+      </w:pPr>
+      <w:r>
+        <w:rPr>
+          <w:b/>
+          <w:bCs/>
+        </w:rPr>
+        <w:t>Database</w:t>
+      </w:r>
     </w:p>
     <w:p>
       <w:pPr>
@@ -126,7 +137,22 @@
         <w:t>?</w:t>
       </w:r>
     </w:p>
-    <w:p/>
+    <w:p>
+      <w:pPr>
+        <w:ind w:left="720"/>
+        <w:rPr>
+          <w:b/>
+          <w:bCs/>
+        </w:rPr>
+      </w:pPr>
+      <w:r>
+        <w:rPr>
+          <w:b/>
+          <w:bCs/>
+        </w:rPr>
+        <w:t>Database Management System (DBMS)</w:t>
+      </w:r>
+    </w:p>
     <w:p>
       <w:pPr>
         <w:pStyle w:val="ListParagraph"/>
@@ -146,6 +172,26 @@
       </w:r>
       <w:r>
         <w:t>?</w:t>
+      </w:r>
+    </w:p>
+    <w:p>
+      <w:pPr>
+        <w:ind w:left="720"/>
+        <w:rPr>
+          <w:b/>
+          <w:bCs/>
+          <w:sz w:val="24"/>
+          <w:szCs w:val="24"/>
+        </w:rPr>
+      </w:pPr>
+      <w:r>
+        <w:rPr>
+          <w:b/>
+          <w:bCs/>
+          <w:sz w:val="24"/>
+          <w:szCs w:val="24"/>
+        </w:rPr>
+        <w:t>Database System</w:t>
       </w:r>
     </w:p>
     <w:p>
@@ -157,16 +203,15 @@
           <w:szCs w:val="24"/>
         </w:rPr>
       </w:pPr>
-    </w:p>
-    <w:p>
-      <w:pPr>
+      <w:r>
         <w:rPr>
           <w:i/>
           <w:iCs/>
           <w:sz w:val="24"/>
           <w:szCs w:val="24"/>
         </w:rPr>
-      </w:pPr>
+        <w:t>For question</w:t>
+      </w:r>
       <w:r>
         <w:rPr>
           <w:i/>
@@ -174,7 +219,7 @@
           <w:sz w:val="24"/>
           <w:szCs w:val="24"/>
         </w:rPr>
-        <w:t>For question</w:t>
+        <w:t>s 4</w:t>
       </w:r>
       <w:r>
         <w:rPr>
@@ -183,7 +228,7 @@
           <w:sz w:val="24"/>
           <w:szCs w:val="24"/>
         </w:rPr>
-        <w:t>s 4</w:t>
+        <w:t xml:space="preserve"> – </w:t>
       </w:r>
       <w:r>
         <w:rPr>
@@ -192,7 +237,7 @@
           <w:sz w:val="24"/>
           <w:szCs w:val="24"/>
         </w:rPr>
-        <w:t xml:space="preserve"> – </w:t>
+        <w:t>7</w:t>
       </w:r>
       <w:r>
         <w:rPr>
@@ -201,7 +246,7 @@
           <w:sz w:val="24"/>
           <w:szCs w:val="24"/>
         </w:rPr>
-        <w:t>7</w:t>
+        <w:t xml:space="preserve"> please fill in the blank</w:t>
       </w:r>
       <w:r>
         <w:rPr>
@@ -210,7 +255,7 @@
           <w:sz w:val="24"/>
           <w:szCs w:val="24"/>
         </w:rPr>
-        <w:t xml:space="preserve"> please fill in the blank</w:t>
+        <w:t>(s) with the function(s) of the DBMS described</w:t>
       </w:r>
       <w:r>
         <w:rPr>
@@ -219,26 +264,132 @@
           <w:sz w:val="24"/>
           <w:szCs w:val="24"/>
         </w:rPr>
-        <w:t>(s) with the function(s) of the DBMS described</w:t>
-      </w:r>
-      <w:r>
+        <w:t>.</w:t>
+      </w:r>
+    </w:p>
+    <w:p>
+      <w:pPr>
         <w:rPr>
           <w:i/>
           <w:iCs/>
           <w:sz w:val="24"/>
           <w:szCs w:val="24"/>
         </w:rPr>
+      </w:pPr>
+    </w:p>
+    <w:p>
+      <w:pPr>
+        <w:pStyle w:val="ListParagraph"/>
+        <w:numPr>
+          <w:ilvl w:val="0"/>
+          <w:numId w:val="1"/>
+        </w:numPr>
+      </w:pPr>
+      <w:r>
+        <w:rPr>
+          <w:b/>
+          <w:bCs/>
+        </w:rPr>
+        <w:t>Constructing</w:t>
+      </w:r>
+      <w:r>
+        <w:t xml:space="preserve"> the database is the process of storing the data on some storage medium that is controlled by the DBMS.</w:t>
+      </w:r>
+    </w:p>
+    <w:p/>
+    <w:p>
+      <w:pPr>
+        <w:pStyle w:val="ListParagraph"/>
+        <w:numPr>
+          <w:ilvl w:val="0"/>
+          <w:numId w:val="1"/>
+        </w:numPr>
+      </w:pPr>
+      <w:r>
+        <w:rPr>
+          <w:b/>
+          <w:bCs/>
+        </w:rPr>
+        <w:t>Manipulating</w:t>
+      </w:r>
+      <w:r>
+        <w:t xml:space="preserve"> a database includes functions such as querying the database to retrieve specific data, updating the database to reflect changes in the mini world, and generating reports </w:t>
+      </w:r>
+      <w:r>
+        <w:t>from</w:t>
+      </w:r>
+      <w:r>
+        <w:t xml:space="preserve"> the data.</w:t>
+      </w:r>
+    </w:p>
+    <w:p/>
+    <w:p>
+      <w:pPr>
+        <w:pStyle w:val="ListParagraph"/>
+        <w:numPr>
+          <w:ilvl w:val="0"/>
+          <w:numId w:val="1"/>
+        </w:numPr>
+      </w:pPr>
+      <w:r>
+        <w:rPr>
+          <w:b/>
+          <w:bCs/>
+        </w:rPr>
+        <w:t>Defining</w:t>
+      </w:r>
+      <w:r>
+        <w:t xml:space="preserve"> </w:t>
+      </w:r>
+      <w:r>
+        <w:t>a database involves specifying the data types, structures, and constraints of the dat</w:t>
+      </w:r>
+      <w:r>
+        <w:t>a to be stored in the database.  The database definition or descriptive information is also stored by the DBMS in the form of a database</w:t>
+      </w:r>
+      <w:r>
+        <w:t xml:space="preserve"> </w:t>
+      </w:r>
+      <w:r>
+        <w:rPr>
+          <w:b/>
+          <w:bCs/>
+        </w:rPr>
+        <w:t>catalog</w:t>
+      </w:r>
+      <w:r>
+        <w:t xml:space="preserve"> </w:t>
+      </w:r>
+      <w:r>
+        <w:t>or dictionary; it is also referred to as</w:t>
+      </w:r>
+      <w:r>
+        <w:t xml:space="preserve"> </w:t>
+      </w:r>
+      <w:r>
+        <w:rPr>
+          <w:b/>
+          <w:bCs/>
+        </w:rPr>
+        <w:t>meta-data</w:t>
+      </w:r>
+      <w:r>
         <w:t>.</w:t>
       </w:r>
     </w:p>
     <w:p>
       <w:pPr>
-        <w:rPr>
-          <w:i/>
-          <w:iCs/>
-          <w:sz w:val="24"/>
-          <w:szCs w:val="24"/>
-        </w:rPr>
+        <w:pStyle w:val="ListParagraph"/>
+      </w:pPr>
+    </w:p>
+    <w:p>
+      <w:pPr>
+        <w:pStyle w:val="ListParagraph"/>
+      </w:pPr>
+    </w:p>
+    <w:p>
+      <w:pPr>
+        <w:pStyle w:val="ListParagraph"/>
       </w:pPr>
     </w:p>
     <w:p>
@@ -250,69 +401,14 @@
         </w:numPr>
       </w:pPr>
       <w:r>
-        <w:t>________________</w:t>
-      </w:r>
-      <w:r>
-        <w:t xml:space="preserve"> the database is the process of storing the data on some storage medium that is controlled by the DBMS.</w:t>
-      </w:r>
-    </w:p>
-    <w:p/>
-    <w:p>
-      <w:pPr>
-        <w:pStyle w:val="ListParagraph"/>
-        <w:numPr>
-          <w:ilvl w:val="0"/>
-          <w:numId w:val="1"/>
-        </w:numPr>
-      </w:pPr>
-      <w:r>
-        <w:t>________________</w:t>
-      </w:r>
-      <w:r>
-        <w:t xml:space="preserve"> a database includes functions such as querying the database to retrieve specific data, updating the database to reflect changes in the mini world, and generating reports form the data.</w:t>
-      </w:r>
-    </w:p>
-    <w:p/>
-    <w:p>
-      <w:pPr>
-        <w:pStyle w:val="ListParagraph"/>
-        <w:numPr>
-          <w:ilvl w:val="0"/>
-          <w:numId w:val="1"/>
-        </w:numPr>
-      </w:pPr>
-      <w:r>
-        <w:t>________________ a database involves specifying the data types, structures, and constraints of the dat</w:t>
-      </w:r>
-      <w:r>
-        <w:t>a to be stored in the database.  The database definition or descriptive information is also stored by the DBMS in the form of a database ________________ or dictionary; it is also referred to as ________________.</w:t>
-      </w:r>
-    </w:p>
-    <w:p>
-      <w:pPr>
-        <w:pStyle w:val="ListParagraph"/>
-      </w:pPr>
-    </w:p>
-    <w:p>
-      <w:pPr>
-        <w:pStyle w:val="ListParagraph"/>
-      </w:pPr>
-    </w:p>
-    <w:p>
-      <w:pPr>
-        <w:pStyle w:val="ListParagraph"/>
-      </w:pPr>
-    </w:p>
-    <w:p>
-      <w:pPr>
-        <w:pStyle w:val="ListParagraph"/>
-        <w:numPr>
-          <w:ilvl w:val="0"/>
-          <w:numId w:val="1"/>
-        </w:numPr>
-      </w:pPr>
-      <w:r>
-        <w:t>________________ a database allows multiple users and programs to access the data simultaneously.</w:t>
+        <w:rPr>
+          <w:b/>
+          <w:bCs/>
+        </w:rPr>
+        <w:t>Sharing</w:t>
+      </w:r>
+      <w:r>
+        <w:t xml:space="preserve"> a database allows multiple users and programs to access the data simultaneously.</w:t>
       </w:r>
     </w:p>
     <w:p/>
@@ -338,7 +434,18 @@
     <w:p>
       <w:pPr>
         <w:pStyle w:val="ListParagraph"/>
-      </w:pPr>
+        <w:rPr>
+          <w:b/>
+          <w:bCs/>
+        </w:rPr>
+      </w:pPr>
+      <w:r>
+        <w:rPr>
+          <w:b/>
+          <w:bCs/>
+        </w:rPr>
+        <w:t>Isolation – it appears as if I’m the only user, atomicity – all manipulations to the database are successful, or none are.</w:t>
+      </w:r>
     </w:p>
     <w:p/>
     <w:p>
@@ -365,7 +472,21 @@
         <w:t>databases as well as coordinating and monitoring their use?</w:t>
       </w:r>
     </w:p>
-    <w:p/>
+    <w:p>
+      <w:pPr>
+        <w:rPr>
+          <w:b/>
+          <w:bCs/>
+        </w:rPr>
+      </w:pPr>
+      <w:r>
+        <w:rPr>
+          <w:b/>
+          <w:bCs/>
+        </w:rPr>
+        <w:t>Database Administrators</w:t>
+      </w:r>
+    </w:p>
     <w:p>
       <w:pPr>
         <w:pStyle w:val="ListParagraph"/>
@@ -384,7 +505,21 @@
         <w:t>are responsible for identifying the data to be stored, as well as choosing the appropriate structures to represent and store the data?</w:t>
       </w:r>
     </w:p>
-    <w:p/>
+    <w:p>
+      <w:pPr>
+        <w:rPr>
+          <w:b/>
+          <w:bCs/>
+        </w:rPr>
+      </w:pPr>
+      <w:r>
+        <w:rPr>
+          <w:b/>
+          <w:bCs/>
+        </w:rPr>
+        <w:t>Database Designers</w:t>
+      </w:r>
+    </w:p>
     <w:p>
       <w:pPr>
         <w:pStyle w:val="ListParagraph"/>
@@ -394,7 +529,13 @@
         </w:numPr>
       </w:pPr>
       <w:r>
-        <w:t>Rank the following types of end users from 1 (needs to know most about the DBMS) to 4 (needs to know  least about the DBMS).</w:t>
+        <w:t xml:space="preserve">Rank the following types of end users from 1 (needs to know most about the DBMS) to </w:t>
+      </w:r>
+      <w:r>
+        <w:t>3</w:t>
+      </w:r>
+      <w:r>
+        <w:t xml:space="preserve"> (needs to know  least about the DBMS).</w:t>
       </w:r>
     </w:p>
     <w:tbl>
@@ -464,7 +605,21 @@
           <w:tcPr>
             <w:tcW w:w="4675" w:type="dxa"/>
           </w:tcPr>
-          <w:p/>
+          <w:p>
+            <w:pPr>
+              <w:rPr>
+                <w:b/>
+                <w:bCs/>
+              </w:rPr>
+            </w:pPr>
+            <w:r>
+              <w:rPr>
+                <w:b/>
+                <w:bCs/>
+              </w:rPr>
+              <w:t>2</w:t>
+            </w:r>
+          </w:p>
         </w:tc>
       </w:tr>
       <w:tr>
@@ -482,7 +637,21 @@
           <w:tcPr>
             <w:tcW w:w="4675" w:type="dxa"/>
           </w:tcPr>
-          <w:p/>
+          <w:p>
+            <w:pPr>
+              <w:rPr>
+                <w:b/>
+                <w:bCs/>
+              </w:rPr>
+            </w:pPr>
+            <w:r>
+              <w:rPr>
+                <w:b/>
+                <w:bCs/>
+              </w:rPr>
+              <w:t>3</w:t>
+            </w:r>
+          </w:p>
         </w:tc>
       </w:tr>
       <w:tr>
@@ -500,7 +669,21 @@
           <w:tcPr>
             <w:tcW w:w="4675" w:type="dxa"/>
           </w:tcPr>
-          <w:p/>
+          <w:p>
+            <w:pPr>
+              <w:rPr>
+                <w:b/>
+                <w:bCs/>
+              </w:rPr>
+            </w:pPr>
+            <w:r>
+              <w:rPr>
+                <w:b/>
+                <w:bCs/>
+              </w:rPr>
+              <w:t>1</w:t>
+            </w:r>
+          </w:p>
         </w:tc>
       </w:tr>
     </w:tbl>
@@ -523,6 +706,187 @@
         <w:t>personal databases.</w:t>
       </w:r>
     </w:p>
+    <w:p>
+      <w:pPr>
+        <w:rPr>
+          <w:b/>
+          <w:bCs/>
+        </w:rPr>
+      </w:pPr>
+      <w:r>
+        <w:rPr>
+          <w:b/>
+          <w:bCs/>
+        </w:rPr>
+        <w:t>Standalone users</w:t>
+      </w:r>
+    </w:p>
+    <w:p>
+      <w:pPr>
+        <w:pStyle w:val="ListParagraph"/>
+        <w:numPr>
+          <w:ilvl w:val="0"/>
+          <w:numId w:val="1"/>
+        </w:numPr>
+      </w:pPr>
+      <w:r>
+        <w:t>Name one possible downside of not controlling data redundancy</w:t>
+      </w:r>
+      <w:r>
+        <w:t xml:space="preserve"> (give one of the downsides we discussed in class)</w:t>
+      </w:r>
+      <w:r>
+        <w:t>?</w:t>
+      </w:r>
+    </w:p>
+    <w:p>
+      <w:pPr>
+        <w:rPr>
+          <w:b/>
+          <w:bCs/>
+        </w:rPr>
+      </w:pPr>
+      <w:r>
+        <w:rPr>
+          <w:b/>
+          <w:bCs/>
+        </w:rPr>
+        <w:t>Data inconsistency, unnecessary cost</w:t>
+      </w:r>
+      <w:r>
+        <w:rPr>
+          <w:b/>
+          <w:bCs/>
+        </w:rPr>
+        <w:t xml:space="preserve"> (storage)</w:t>
+      </w:r>
+      <w:r>
+        <w:rPr>
+          <w:b/>
+          <w:bCs/>
+        </w:rPr>
+        <w:t>, duplication of effort</w:t>
+      </w:r>
+      <w:r>
+        <w:rPr>
+          <w:b/>
+          <w:bCs/>
+        </w:rPr>
+        <w:t xml:space="preserve"> (maintainability)</w:t>
+      </w:r>
+    </w:p>
+    <w:p>
+      <w:pPr>
+        <w:pStyle w:val="ListParagraph"/>
+        <w:numPr>
+          <w:ilvl w:val="0"/>
+          <w:numId w:val="1"/>
+        </w:numPr>
+      </w:pPr>
+      <w:r>
+        <w:t>Which of the following is</w:t>
+      </w:r>
+      <w:r>
+        <w:t xml:space="preserve"> are </w:t>
+      </w:r>
+      <w:r>
+        <w:rPr>
+          <w:b/>
+          <w:bCs/>
+        </w:rPr>
+        <w:t>advantage</w:t>
+      </w:r>
+      <w:r>
+        <w:rPr>
+          <w:b/>
+          <w:bCs/>
+        </w:rPr>
+        <w:t>s</w:t>
+      </w:r>
+      <w:r>
+        <w:t xml:space="preserve"> of using </w:t>
+      </w:r>
+      <w:r>
+        <w:t xml:space="preserve">the </w:t>
+      </w:r>
+      <w:r>
+        <w:t>DBM</w:t>
+      </w:r>
+      <w:r>
+        <w:t>S approach</w:t>
+      </w:r>
+      <w:r>
+        <w:t>?</w:t>
+      </w:r>
+    </w:p>
+    <w:p>
+      <w:pPr>
+        <w:pStyle w:val="ListParagraph"/>
+        <w:numPr>
+          <w:ilvl w:val="1"/>
+          <w:numId w:val="1"/>
+        </w:numPr>
+      </w:pPr>
+      <w:r>
+        <w:t>Restricting Unauthorized Access.</w:t>
+      </w:r>
+    </w:p>
+    <w:p>
+      <w:pPr>
+        <w:pStyle w:val="ListParagraph"/>
+        <w:numPr>
+          <w:ilvl w:val="1"/>
+          <w:numId w:val="1"/>
+        </w:numPr>
+      </w:pPr>
+      <w:r>
+        <w:t>Providing Persistent Storage for Program Objects.</w:t>
+      </w:r>
+    </w:p>
+    <w:p>
+      <w:pPr>
+        <w:pStyle w:val="ListParagraph"/>
+        <w:numPr>
+          <w:ilvl w:val="1"/>
+          <w:numId w:val="1"/>
+        </w:numPr>
+      </w:pPr>
+      <w:r>
+        <w:t>Controlling Redundancy.</w:t>
+      </w:r>
+    </w:p>
+    <w:p>
+      <w:pPr>
+        <w:pStyle w:val="ListParagraph"/>
+        <w:numPr>
+          <w:ilvl w:val="1"/>
+          <w:numId w:val="1"/>
+        </w:numPr>
+        <w:rPr>
+          <w:b/>
+          <w:bCs/>
+        </w:rPr>
+      </w:pPr>
+      <w:r>
+        <w:rPr>
+          <w:b/>
+          <w:bCs/>
+        </w:rPr>
+        <w:t>All are advantages of using the DBMS approach.</w:t>
+      </w:r>
+    </w:p>
+    <w:p>
+      <w:pPr>
+        <w:pStyle w:val="ListParagraph"/>
+        <w:numPr>
+          <w:ilvl w:val="1"/>
+          <w:numId w:val="1"/>
+        </w:numPr>
+      </w:pPr>
+      <w:r>
+        <w:t>None are advantages of using the DBMS approach.</w:t>
+      </w:r>
+    </w:p>
     <w:p/>
     <w:p>
       <w:pPr>
@@ -533,13 +897,215 @@
         </w:numPr>
       </w:pPr>
       <w:r>
-        <w:t>Name one possible downside of not controlling data redundancy</w:t>
-      </w:r>
-      <w:r>
-        <w:t xml:space="preserve"> (give one of the downsides we discussed in class)</w:t>
-      </w:r>
-      <w:r>
-        <w:t>?</w:t>
+        <w:t>Why might</w:t>
+      </w:r>
+      <w:r>
+        <w:t xml:space="preserve"> an organization </w:t>
+      </w:r>
+      <w:r>
+        <w:t>choose</w:t>
+      </w:r>
+      <w:r>
+        <w:t xml:space="preserve"> </w:t>
+      </w:r>
+      <w:r>
+        <w:rPr>
+          <w:b/>
+          <w:bCs/>
+        </w:rPr>
+        <w:t>not</w:t>
+      </w:r>
+      <w:r>
+        <w:t xml:space="preserve"> to </w:t>
+      </w:r>
+      <w:r>
+        <w:t>use a DBMS (give one of the reasons we discussed in class)?</w:t>
+      </w:r>
+    </w:p>
+    <w:p>
+      <w:pPr>
+        <w:rPr>
+          <w:b/>
+          <w:bCs/>
+          <w:sz w:val="24"/>
+          <w:szCs w:val="24"/>
+        </w:rPr>
+      </w:pPr>
+    </w:p>
+    <w:p>
+      <w:pPr>
+        <w:rPr>
+          <w:b/>
+          <w:bCs/>
+          <w:sz w:val="24"/>
+          <w:szCs w:val="24"/>
+        </w:rPr>
+      </w:pPr>
+      <w:r>
+        <w:rPr>
+          <w:b/>
+          <w:bCs/>
+          <w:sz w:val="24"/>
+          <w:szCs w:val="24"/>
+        </w:rPr>
+        <w:t>Single user systems, unnecessary overhead cost, short timeline.</w:t>
+      </w:r>
+    </w:p>
+    <w:p>
+      <w:pPr>
+        <w:rPr>
+          <w:b/>
+          <w:bCs/>
+          <w:sz w:val="24"/>
+          <w:szCs w:val="24"/>
+        </w:rPr>
+      </w:pPr>
+    </w:p>
+    <w:p>
+      <w:pPr>
+        <w:rPr>
+          <w:b/>
+          <w:bCs/>
+          <w:sz w:val="24"/>
+          <w:szCs w:val="24"/>
+        </w:rPr>
+      </w:pPr>
+    </w:p>
+    <w:p>
+      <w:pPr>
+        <w:rPr>
+          <w:b/>
+          <w:bCs/>
+          <w:sz w:val="24"/>
+          <w:szCs w:val="24"/>
+        </w:rPr>
+      </w:pPr>
+      <w:r>
+        <w:rPr>
+          <w:b/>
+          <w:bCs/>
+          <w:sz w:val="24"/>
+          <w:szCs w:val="24"/>
+        </w:rPr>
+        <w:t>Database System Concepts and Architecture</w:t>
+      </w:r>
+    </w:p>
+    <w:p>
+      <w:pPr>
+        <w:rPr>
+          <w:b/>
+          <w:bCs/>
+          <w:sz w:val="24"/>
+          <w:szCs w:val="24"/>
+        </w:rPr>
+      </w:pPr>
+    </w:p>
+    <w:p>
+      <w:pPr>
+        <w:pStyle w:val="ListParagraph"/>
+        <w:numPr>
+          <w:ilvl w:val="0"/>
+          <w:numId w:val="1"/>
+        </w:numPr>
+      </w:pPr>
+      <w:r>
+        <w:t>Which law predicts that the number of transistors on a microchip will double every two years?</w:t>
+      </w:r>
+    </w:p>
+    <w:p>
+      <w:pPr>
+        <w:ind w:firstLine="720"/>
+        <w:rPr>
+          <w:b/>
+          <w:bCs/>
+        </w:rPr>
+      </w:pPr>
+      <w:r>
+        <w:rPr>
+          <w:b/>
+          <w:bCs/>
+        </w:rPr>
+        <w:t xml:space="preserve">Moore’s </w:t>
+      </w:r>
+      <w:r>
+        <w:rPr>
+          <w:b/>
+          <w:bCs/>
+        </w:rPr>
+        <w:t>Law</w:t>
+      </w:r>
+    </w:p>
+    <w:p>
+      <w:pPr>
+        <w:pStyle w:val="ListParagraph"/>
+        <w:numPr>
+          <w:ilvl w:val="0"/>
+          <w:numId w:val="1"/>
+        </w:numPr>
+      </w:pPr>
+      <w:r>
+        <w:t>Increasing the amount of CPU from 1GB to 2GB on a single database server is an example of which</w:t>
+      </w:r>
+      <w:r>
+        <w:t xml:space="preserve"> of the following </w:t>
+      </w:r>
+      <w:r>
+        <w:t>type</w:t>
+      </w:r>
+      <w:r>
+        <w:t>s</w:t>
+      </w:r>
+      <w:r>
+        <w:t xml:space="preserve"> of scaling?</w:t>
+      </w:r>
+    </w:p>
+    <w:p>
+      <w:pPr>
+        <w:pStyle w:val="ListParagraph"/>
+      </w:pPr>
+    </w:p>
+    <w:p>
+      <w:pPr>
+        <w:pStyle w:val="ListParagraph"/>
+        <w:numPr>
+          <w:ilvl w:val="1"/>
+          <w:numId w:val="1"/>
+        </w:numPr>
+        <w:rPr>
+          <w:b/>
+          <w:bCs/>
+        </w:rPr>
+      </w:pPr>
+      <w:r>
+        <w:rPr>
+          <w:b/>
+          <w:bCs/>
+        </w:rPr>
+        <w:t>Vertical Scaling</w:t>
+      </w:r>
+    </w:p>
+    <w:p>
+      <w:pPr>
+        <w:pStyle w:val="ListParagraph"/>
+        <w:numPr>
+          <w:ilvl w:val="1"/>
+          <w:numId w:val="1"/>
+        </w:numPr>
+      </w:pPr>
+      <w:r>
+        <w:t>Horizontal Scaling</w:t>
+      </w:r>
+    </w:p>
+    <w:p>
+      <w:pPr>
+        <w:pStyle w:val="ListParagraph"/>
+        <w:numPr>
+          <w:ilvl w:val="1"/>
+          <w:numId w:val="1"/>
+        </w:numPr>
+      </w:pPr>
+      <w:r>
+        <w:t>None of the above</w:t>
       </w:r>
     </w:p>
     <w:p/>
@@ -552,102 +1118,37 @@
         </w:numPr>
       </w:pPr>
       <w:r>
-        <w:t>Which of the following is</w:t>
-      </w:r>
-      <w:r>
-        <w:t xml:space="preserve"> are </w:t>
-      </w:r>
-      <w:r>
-        <w:rPr>
-          <w:b/>
-          <w:bCs/>
-        </w:rPr>
-        <w:t>advantage</w:t>
-      </w:r>
-      <w:r>
-        <w:rPr>
-          <w:b/>
-          <w:bCs/>
-        </w:rPr>
-        <w:t>s</w:t>
-      </w:r>
-      <w:r>
-        <w:t xml:space="preserve"> of using </w:t>
-      </w:r>
-      <w:r>
-        <w:t xml:space="preserve">the </w:t>
-      </w:r>
-      <w:r>
-        <w:t>DBM</w:t>
-      </w:r>
-      <w:r>
-        <w:t>S approach</w:t>
-      </w:r>
-      <w:r>
-        <w:t>?</w:t>
-      </w:r>
-    </w:p>
-    <w:p>
-      <w:pPr>
-        <w:pStyle w:val="ListParagraph"/>
-        <w:numPr>
-          <w:ilvl w:val="1"/>
-          <w:numId w:val="1"/>
-        </w:numPr>
-      </w:pPr>
-      <w:r>
-        <w:t>Restricting Unauthorized Access.</w:t>
-      </w:r>
-    </w:p>
-    <w:p>
-      <w:pPr>
-        <w:pStyle w:val="ListParagraph"/>
-        <w:numPr>
-          <w:ilvl w:val="1"/>
-          <w:numId w:val="1"/>
-        </w:numPr>
-      </w:pPr>
-      <w:r>
-        <w:t>Providing Persistent Storage for Program Objects.</w:t>
-      </w:r>
-    </w:p>
-    <w:p>
-      <w:pPr>
-        <w:pStyle w:val="ListParagraph"/>
-        <w:numPr>
-          <w:ilvl w:val="1"/>
-          <w:numId w:val="1"/>
-        </w:numPr>
-      </w:pPr>
-      <w:r>
-        <w:t>Controlling Redundancy.</w:t>
-      </w:r>
-    </w:p>
-    <w:p>
-      <w:pPr>
-        <w:pStyle w:val="ListParagraph"/>
-        <w:numPr>
-          <w:ilvl w:val="1"/>
-          <w:numId w:val="1"/>
-        </w:numPr>
-      </w:pPr>
-      <w:r>
-        <w:t>All are advantages of using the DBMS approach.</w:t>
-      </w:r>
-    </w:p>
-    <w:p>
-      <w:pPr>
-        <w:pStyle w:val="ListParagraph"/>
-        <w:numPr>
-          <w:ilvl w:val="1"/>
-          <w:numId w:val="1"/>
-        </w:numPr>
-      </w:pPr>
-      <w:r>
-        <w:t>None are advantages of using the DBMS approach.</w:t>
-      </w:r>
-    </w:p>
-    <w:p/>
+        <w:t>This module is typically composed of</w:t>
+      </w:r>
+      <w:r>
+        <w:t xml:space="preserve"> application programs and user interfaces that access the database</w:t>
+      </w:r>
+      <w:r>
+        <w:t>.</w:t>
+      </w:r>
+    </w:p>
+    <w:p>
+      <w:pPr>
+        <w:rPr>
+          <w:b/>
+          <w:bCs/>
+        </w:rPr>
+      </w:pPr>
+      <w:r>
+        <w:rPr>
+          <w:b/>
+          <w:bCs/>
+        </w:rPr>
+        <w:t>Client module</w:t>
+      </w:r>
+      <w:r>
+        <w:rPr>
+          <w:b/>
+          <w:bCs/>
+        </w:rPr>
+        <w:t xml:space="preserve"> (phone, computer, etc...)</w:t>
+      </w:r>
+    </w:p>
     <w:p>
       <w:pPr>
         <w:pStyle w:val="ListParagraph"/>
@@ -655,102 +1156,53 @@
           <w:ilvl w:val="0"/>
           <w:numId w:val="1"/>
         </w:numPr>
-      </w:pPr>
-      <w:r>
-        <w:t>Why might</w:t>
-      </w:r>
-      <w:r>
-        <w:t xml:space="preserve"> an organization </w:t>
-      </w:r>
-      <w:r>
-        <w:t>choose</w:t>
-      </w:r>
-      <w:r>
-        <w:t xml:space="preserve"> </w:t>
-      </w:r>
-      <w:r>
-        <w:rPr>
-          <w:b/>
-          <w:bCs/>
-        </w:rPr>
-        <w:t>not</w:t>
-      </w:r>
-      <w:r>
-        <w:t xml:space="preserve"> to </w:t>
-      </w:r>
-      <w:r>
-        <w:t>use a DBMS (give one of the reasons we discussed in class)?</w:t>
-      </w:r>
-    </w:p>
-    <w:p>
-      <w:pPr>
-        <w:rPr>
-          <w:b/>
-          <w:bCs/>
-          <w:sz w:val="24"/>
-          <w:szCs w:val="24"/>
-        </w:rPr>
-      </w:pPr>
-    </w:p>
-    <w:p>
-      <w:pPr>
-        <w:rPr>
-          <w:b/>
-          <w:bCs/>
-          <w:sz w:val="24"/>
-          <w:szCs w:val="24"/>
-        </w:rPr>
-      </w:pPr>
-    </w:p>
-    <w:p>
-      <w:pPr>
-        <w:rPr>
-          <w:b/>
-          <w:bCs/>
-          <w:sz w:val="24"/>
-          <w:szCs w:val="24"/>
-        </w:rPr>
-      </w:pPr>
-    </w:p>
-    <w:p>
-      <w:pPr>
-        <w:rPr>
-          <w:b/>
-          <w:bCs/>
-          <w:sz w:val="24"/>
-          <w:szCs w:val="24"/>
-        </w:rPr>
-      </w:pPr>
-    </w:p>
-    <w:p>
-      <w:pPr>
-        <w:rPr>
-          <w:b/>
-          <w:bCs/>
-          <w:sz w:val="24"/>
-          <w:szCs w:val="24"/>
-        </w:rPr>
-      </w:pPr>
-      <w:r>
-        <w:rPr>
-          <w:b/>
-          <w:bCs/>
-          <w:sz w:val="24"/>
-          <w:szCs w:val="24"/>
-        </w:rPr>
-        <w:lastRenderedPageBreak/>
-        <w:t>Database System Concepts and Architecture</w:t>
-      </w:r>
-    </w:p>
-    <w:p>
-      <w:pPr>
-        <w:rPr>
-          <w:b/>
-          <w:bCs/>
-          <w:sz w:val="24"/>
-          <w:szCs w:val="24"/>
-        </w:rPr>
-      </w:pPr>
+        <w:rPr>
+          <w:sz w:val="24"/>
+          <w:szCs w:val="24"/>
+        </w:rPr>
+      </w:pPr>
+      <w:r>
+        <w:rPr>
+          <w:sz w:val="24"/>
+          <w:szCs w:val="24"/>
+        </w:rPr>
+        <w:t>This module is typically responsible</w:t>
+      </w:r>
+      <w:r>
+        <w:rPr>
+          <w:sz w:val="24"/>
+          <w:szCs w:val="24"/>
+        </w:rPr>
+        <w:t xml:space="preserve"> for handling data storage, access, search, and other functions.</w:t>
+      </w:r>
+    </w:p>
+    <w:p>
+      <w:pPr>
+        <w:rPr>
+          <w:b/>
+          <w:bCs/>
+          <w:sz w:val="24"/>
+          <w:szCs w:val="24"/>
+        </w:rPr>
+      </w:pPr>
+      <w:r>
+        <w:rPr>
+          <w:b/>
+          <w:bCs/>
+          <w:sz w:val="24"/>
+          <w:szCs w:val="24"/>
+        </w:rPr>
+        <w:t>Server module</w:t>
+      </w:r>
+      <w:r>
+        <w:rPr>
+          <w:b/>
+          <w:bCs/>
+          <w:sz w:val="24"/>
+          <w:szCs w:val="24"/>
+        </w:rPr>
+        <w:t xml:space="preserve"> (API, Database Server, etc...)</w:t>
+      </w:r>
     </w:p>
     <w:p>
       <w:pPr>
@@ -759,12 +1211,38 @@
           <w:ilvl w:val="0"/>
           <w:numId w:val="1"/>
         </w:numPr>
-      </w:pPr>
-      <w:r>
-        <w:t>Which law predicts that the number of transistors on a microchip will double every two years?</w:t>
-      </w:r>
-    </w:p>
-    <w:p/>
+        <w:rPr>
+          <w:sz w:val="24"/>
+          <w:szCs w:val="24"/>
+        </w:rPr>
+      </w:pPr>
+      <w:r>
+        <w:rPr>
+          <w:sz w:val="24"/>
+          <w:szCs w:val="24"/>
+        </w:rPr>
+        <w:t>The description of the database is referred to as this.</w:t>
+      </w:r>
+    </w:p>
+    <w:p>
+      <w:pPr>
+        <w:rPr>
+          <w:b/>
+          <w:bCs/>
+          <w:sz w:val="24"/>
+          <w:szCs w:val="24"/>
+        </w:rPr>
+      </w:pPr>
+      <w:r>
+        <w:rPr>
+          <w:b/>
+          <w:bCs/>
+          <w:sz w:val="24"/>
+          <w:szCs w:val="24"/>
+        </w:rPr>
+        <w:t>Schema</w:t>
+      </w:r>
+    </w:p>
     <w:p>
       <w:pPr>
         <w:pStyle w:val="ListParagraph"/>
@@ -772,165 +1250,33 @@
           <w:ilvl w:val="0"/>
           <w:numId w:val="1"/>
         </w:numPr>
-      </w:pPr>
-      <w:r>
-        <w:t>Increasing the amount of CPU from 1GB to 2GB on a single database server is an example of which</w:t>
-      </w:r>
-      <w:r>
-        <w:t xml:space="preserve"> of the following </w:t>
-      </w:r>
-      <w:r>
-        <w:t>type</w:t>
-      </w:r>
-      <w:r>
-        <w:t>s</w:t>
-      </w:r>
-      <w:r>
-        <w:t xml:space="preserve"> of scaling?</w:t>
-      </w:r>
-    </w:p>
-    <w:p>
-      <w:pPr>
-        <w:pStyle w:val="ListParagraph"/>
-      </w:pPr>
-    </w:p>
-    <w:p>
-      <w:pPr>
-        <w:pStyle w:val="ListParagraph"/>
-        <w:numPr>
-          <w:ilvl w:val="1"/>
-          <w:numId w:val="1"/>
-        </w:numPr>
-      </w:pPr>
-      <w:r>
-        <w:t>Vertical Scaling</w:t>
-      </w:r>
-    </w:p>
-    <w:p>
-      <w:pPr>
-        <w:pStyle w:val="ListParagraph"/>
-        <w:numPr>
-          <w:ilvl w:val="1"/>
-          <w:numId w:val="1"/>
-        </w:numPr>
-      </w:pPr>
-      <w:r>
-        <w:t>Horizontal Scaling</w:t>
-      </w:r>
-    </w:p>
-    <w:p>
-      <w:pPr>
-        <w:pStyle w:val="ListParagraph"/>
-        <w:numPr>
-          <w:ilvl w:val="1"/>
-          <w:numId w:val="1"/>
-        </w:numPr>
-      </w:pPr>
-      <w:r>
-        <w:t>None of the above</w:t>
-      </w:r>
-    </w:p>
-    <w:p/>
-    <w:p>
-      <w:pPr>
-        <w:pStyle w:val="ListParagraph"/>
-        <w:numPr>
-          <w:ilvl w:val="0"/>
-          <w:numId w:val="1"/>
-        </w:numPr>
-      </w:pPr>
-      <w:r>
-        <w:t>This module is typically composed of</w:t>
-      </w:r>
-      <w:r>
-        <w:t xml:space="preserve"> application programs and user interfaces that access the database</w:t>
-      </w:r>
-      <w:r>
-        <w:t>.</w:t>
-      </w:r>
-    </w:p>
-    <w:p/>
-    <w:p>
-      <w:pPr>
-        <w:pStyle w:val="ListParagraph"/>
-        <w:numPr>
-          <w:ilvl w:val="0"/>
-          <w:numId w:val="1"/>
-        </w:numPr>
-        <w:rPr>
-          <w:sz w:val="24"/>
-          <w:szCs w:val="24"/>
-        </w:rPr>
-      </w:pPr>
-      <w:r>
-        <w:rPr>
-          <w:sz w:val="24"/>
-          <w:szCs w:val="24"/>
-        </w:rPr>
-        <w:t>This module is typically responsible</w:t>
-      </w:r>
-      <w:r>
-        <w:rPr>
-          <w:sz w:val="24"/>
-          <w:szCs w:val="24"/>
-        </w:rPr>
-        <w:t xml:space="preserve"> for handling data storage, access, search, and other functions.</w:t>
-      </w:r>
-    </w:p>
-    <w:p>
-      <w:pPr>
-        <w:rPr>
-          <w:sz w:val="24"/>
-          <w:szCs w:val="24"/>
-        </w:rPr>
-      </w:pPr>
-    </w:p>
-    <w:p>
-      <w:pPr>
-        <w:pStyle w:val="ListParagraph"/>
-        <w:numPr>
-          <w:ilvl w:val="0"/>
-          <w:numId w:val="1"/>
-        </w:numPr>
-        <w:rPr>
-          <w:sz w:val="24"/>
-          <w:szCs w:val="24"/>
-        </w:rPr>
-      </w:pPr>
-      <w:r>
-        <w:rPr>
-          <w:sz w:val="24"/>
-          <w:szCs w:val="24"/>
-        </w:rPr>
-        <w:t>The description of the database is referred to as this.</w:t>
-      </w:r>
-    </w:p>
-    <w:p>
-      <w:pPr>
-        <w:rPr>
-          <w:sz w:val="24"/>
-          <w:szCs w:val="24"/>
-        </w:rPr>
-      </w:pPr>
-    </w:p>
-    <w:p>
-      <w:pPr>
-        <w:pStyle w:val="ListParagraph"/>
-        <w:numPr>
-          <w:ilvl w:val="0"/>
-          <w:numId w:val="1"/>
-        </w:numPr>
-        <w:rPr>
-          <w:sz w:val="24"/>
-          <w:szCs w:val="24"/>
-        </w:rPr>
-      </w:pPr>
-      <w:r>
-        <w:rPr>
-          <w:sz w:val="24"/>
-          <w:szCs w:val="24"/>
-        </w:rPr>
-        <w:t xml:space="preserve">True or false, the state of a database that satisfies the structure and constraints specified in the schema is referred to as the </w:t>
+        <w:rPr>
+          <w:sz w:val="24"/>
+          <w:szCs w:val="24"/>
+        </w:rPr>
+      </w:pPr>
+      <w:r>
+        <w:rPr>
+          <w:sz w:val="24"/>
+          <w:szCs w:val="24"/>
+        </w:rPr>
+        <w:t xml:space="preserve">True or </w:t>
+      </w:r>
+      <w:r>
+        <w:rPr>
+          <w:b/>
+          <w:bCs/>
+          <w:sz w:val="24"/>
+          <w:szCs w:val="24"/>
+        </w:rPr>
+        <w:t>false</w:t>
+      </w:r>
+      <w:r>
+        <w:rPr>
+          <w:sz w:val="24"/>
+          <w:szCs w:val="24"/>
+        </w:rPr>
+        <w:t xml:space="preserve">, the state of a database that satisfies the structure and constraints specified in the schema is referred to as the </w:t>
       </w:r>
       <w:r>
         <w:rPr>
@@ -952,6 +1298,13 @@
           <w:szCs w:val="24"/>
         </w:rPr>
         <w:t>”</w:t>
+      </w:r>
+      <w:r>
+        <w:rPr>
+          <w:sz w:val="24"/>
+          <w:szCs w:val="24"/>
+        </w:rPr>
+        <w:t xml:space="preserve"> (valid state)</w:t>
       </w:r>
       <w:r>
         <w:rPr>
@@ -1076,7 +1429,6 @@
           <w:sz w:val="24"/>
           <w:szCs w:val="24"/>
         </w:rPr>
-        <w:lastRenderedPageBreak/>
         <w:t xml:space="preserve">For questions </w:t>
       </w:r>
       <w:r>
@@ -1145,6 +1497,7 @@
         <w:rPr>
           <w:noProof/>
         </w:rPr>
+        <w:lastRenderedPageBreak/>
         <w:drawing>
           <wp:inline distT="0" distB="0" distL="0" distR="0" wp14:anchorId="409B1FD6" wp14:editId="31A37B95">
             <wp:extent cx="5943600" cy="3349625"/>
@@ -1272,10 +1625,21 @@
     <w:p>
       <w:pPr>
         <w:rPr>
-          <w:sz w:val="24"/>
-          <w:szCs w:val="24"/>
-        </w:rPr>
-      </w:pPr>
+          <w:b/>
+          <w:bCs/>
+          <w:sz w:val="24"/>
+          <w:szCs w:val="24"/>
+        </w:rPr>
+      </w:pPr>
+      <w:r>
+        <w:rPr>
+          <w:b/>
+          <w:bCs/>
+          <w:sz w:val="24"/>
+          <w:szCs w:val="24"/>
+        </w:rPr>
+        <w:t>Internal level (Physical)</w:t>
+      </w:r>
     </w:p>
     <w:p>
       <w:pPr>
@@ -1360,10 +1724,21 @@
     <w:p>
       <w:pPr>
         <w:rPr>
-          <w:sz w:val="24"/>
-          <w:szCs w:val="24"/>
-        </w:rPr>
-      </w:pPr>
+          <w:b/>
+          <w:bCs/>
+          <w:sz w:val="24"/>
+          <w:szCs w:val="24"/>
+        </w:rPr>
+      </w:pPr>
+      <w:r>
+        <w:rPr>
+          <w:b/>
+          <w:bCs/>
+          <w:sz w:val="24"/>
+          <w:szCs w:val="24"/>
+        </w:rPr>
+        <w:t>External level</w:t>
+      </w:r>
     </w:p>
     <w:p>
       <w:pPr>
@@ -1455,10 +1830,21 @@
     <w:p>
       <w:pPr>
         <w:rPr>
-          <w:sz w:val="24"/>
-          <w:szCs w:val="24"/>
-        </w:rPr>
-      </w:pPr>
+          <w:b/>
+          <w:bCs/>
+          <w:sz w:val="24"/>
+          <w:szCs w:val="24"/>
+        </w:rPr>
+      </w:pPr>
+      <w:r>
+        <w:rPr>
+          <w:b/>
+          <w:bCs/>
+          <w:sz w:val="24"/>
+          <w:szCs w:val="24"/>
+        </w:rPr>
+        <w:t>Conceptual level</w:t>
+      </w:r>
     </w:p>
     <w:p>
       <w:pPr>
@@ -1497,10 +1883,21 @@
     <w:p>
       <w:pPr>
         <w:rPr>
-          <w:sz w:val="24"/>
-          <w:szCs w:val="24"/>
-        </w:rPr>
-      </w:pPr>
+          <w:b/>
+          <w:bCs/>
+          <w:sz w:val="24"/>
+          <w:szCs w:val="24"/>
+        </w:rPr>
+      </w:pPr>
+      <w:r>
+        <w:rPr>
+          <w:b/>
+          <w:bCs/>
+          <w:sz w:val="24"/>
+          <w:szCs w:val="24"/>
+        </w:rPr>
+        <w:t>The ability to make changes to the conceptual level (B) without having to make changes to the external level (A).</w:t>
+      </w:r>
     </w:p>
     <w:p>
       <w:pPr>
@@ -1553,10 +1950,21 @@
     <w:p>
       <w:pPr>
         <w:rPr>
-          <w:sz w:val="24"/>
-          <w:szCs w:val="24"/>
-        </w:rPr>
-      </w:pPr>
+          <w:b/>
+          <w:bCs/>
+          <w:sz w:val="24"/>
+          <w:szCs w:val="24"/>
+        </w:rPr>
+      </w:pPr>
+      <w:r>
+        <w:rPr>
+          <w:b/>
+          <w:bCs/>
+          <w:sz w:val="24"/>
+          <w:szCs w:val="24"/>
+        </w:rPr>
+        <w:t>The ability to make changes to the internal level (C) without having to make changes to the conceptual level (B) or by association the external level (A).</w:t>
+      </w:r>
     </w:p>
     <w:p>
       <w:pPr>
@@ -1587,6 +1995,44 @@
     </w:p>
     <w:p>
       <w:pPr>
+        <w:pStyle w:val="ListParagraph"/>
+        <w:rPr>
+          <w:b/>
+          <w:bCs/>
+          <w:sz w:val="24"/>
+          <w:szCs w:val="24"/>
+        </w:rPr>
+      </w:pPr>
+      <w:r>
+        <w:rPr>
+          <w:b/>
+          <w:bCs/>
+          <w:sz w:val="24"/>
+          <w:szCs w:val="24"/>
+        </w:rPr>
+        <w:t>Internal (C)</w:t>
+      </w:r>
+    </w:p>
+    <w:p>
+      <w:pPr>
+        <w:ind w:left="360"/>
+        <w:rPr>
+          <w:sz w:val="24"/>
+          <w:szCs w:val="24"/>
+        </w:rPr>
+      </w:pPr>
+    </w:p>
+    <w:p>
+      <w:pPr>
+        <w:ind w:left="360"/>
+        <w:rPr>
+          <w:sz w:val="24"/>
+          <w:szCs w:val="24"/>
+        </w:rPr>
+      </w:pPr>
+    </w:p>
+    <w:p>
+      <w:pPr>
         <w:rPr>
           <w:sz w:val="24"/>
           <w:szCs w:val="24"/>
@@ -1610,313 +2056,413 @@
           <w:sz w:val="24"/>
           <w:szCs w:val="24"/>
         </w:rPr>
+        <w:t xml:space="preserve">True or </w:t>
+      </w:r>
+      <w:r>
+        <w:rPr>
+          <w:b/>
+          <w:bCs/>
+          <w:sz w:val="24"/>
+          <w:szCs w:val="24"/>
+        </w:rPr>
+        <w:t>false</w:t>
+      </w:r>
+      <w:r>
+        <w:rPr>
+          <w:sz w:val="24"/>
+          <w:szCs w:val="24"/>
+        </w:rPr>
+        <w:t>, in general physical data independence is harder to achieve?</w:t>
+      </w:r>
+    </w:p>
+    <w:p>
+      <w:pPr>
+        <w:ind w:left="360"/>
+        <w:rPr>
+          <w:b/>
+          <w:bCs/>
+          <w:sz w:val="24"/>
+          <w:szCs w:val="24"/>
+        </w:rPr>
+      </w:pPr>
+      <w:r>
+        <w:rPr>
+          <w:b/>
+          <w:bCs/>
+          <w:sz w:val="24"/>
+          <w:szCs w:val="24"/>
+        </w:rPr>
+        <w:t>Logical data independence is harder to achieve, less data abstraction between conceptual level and external level.</w:t>
+      </w:r>
+    </w:p>
+    <w:p>
+      <w:pPr>
+        <w:rPr>
+          <w:sz w:val="24"/>
+          <w:szCs w:val="24"/>
+        </w:rPr>
+      </w:pPr>
+    </w:p>
+    <w:p>
+      <w:pPr>
+        <w:pStyle w:val="ListParagraph"/>
+        <w:numPr>
+          <w:ilvl w:val="0"/>
+          <w:numId w:val="1"/>
+        </w:numPr>
+        <w:rPr>
+          <w:sz w:val="24"/>
+          <w:szCs w:val="24"/>
+        </w:rPr>
+      </w:pPr>
+      <w:r>
+        <w:rPr>
+          <w:sz w:val="24"/>
+          <w:szCs w:val="24"/>
+        </w:rPr>
+        <w:t>What are</w:t>
+      </w:r>
+      <w:r>
+        <w:rPr>
+          <w:sz w:val="24"/>
+          <w:szCs w:val="24"/>
+        </w:rPr>
+        <w:t xml:space="preserve"> four characteristics that are generally used to classify a</w:t>
+      </w:r>
+      <w:r>
+        <w:rPr>
+          <w:sz w:val="24"/>
+          <w:szCs w:val="24"/>
+        </w:rPr>
+        <w:t xml:space="preserve"> Database Management System?</w:t>
+      </w:r>
+    </w:p>
+    <w:p>
+      <w:pPr>
+        <w:rPr>
+          <w:b/>
+          <w:bCs/>
+          <w:sz w:val="24"/>
+          <w:szCs w:val="24"/>
+        </w:rPr>
+      </w:pPr>
+      <w:r>
+        <w:rPr>
+          <w:b/>
+          <w:bCs/>
+          <w:sz w:val="24"/>
+          <w:szCs w:val="24"/>
+        </w:rPr>
+        <w:t>Cost (open sourced vs. proprietary), # of sites (centralized vs. distributed), # of users (single user vs. multiuser), Data model (Relational Model, Object Model)</w:t>
+      </w:r>
+    </w:p>
+    <w:p>
+      <w:pPr>
+        <w:pStyle w:val="ListParagraph"/>
+        <w:numPr>
+          <w:ilvl w:val="0"/>
+          <w:numId w:val="1"/>
+        </w:numPr>
+        <w:rPr>
+          <w:sz w:val="24"/>
+          <w:szCs w:val="24"/>
+        </w:rPr>
+      </w:pPr>
+      <w:r>
+        <w:rPr>
+          <w:sz w:val="24"/>
+          <w:szCs w:val="24"/>
+        </w:rPr>
+        <w:t>Name a fifth</w:t>
+      </w:r>
+      <w:r>
+        <w:rPr>
+          <w:sz w:val="24"/>
+          <w:szCs w:val="24"/>
+        </w:rPr>
+        <w:t xml:space="preserve"> (for extra credit).</w:t>
+      </w:r>
+    </w:p>
+    <w:p>
+      <w:pPr>
+        <w:rPr>
+          <w:b/>
+          <w:bCs/>
+          <w:sz w:val="24"/>
+          <w:szCs w:val="24"/>
+        </w:rPr>
+      </w:pPr>
+      <w:r>
+        <w:rPr>
+          <w:b/>
+          <w:bCs/>
+          <w:sz w:val="24"/>
+          <w:szCs w:val="24"/>
+        </w:rPr>
+        <w:t># of DBMS software (heterogenous vs. homogenous)</w:t>
+      </w:r>
+    </w:p>
+    <w:p>
+      <w:pPr>
+        <w:rPr>
+          <w:b/>
+          <w:bCs/>
+          <w:sz w:val="24"/>
+          <w:szCs w:val="24"/>
+        </w:rPr>
+      </w:pPr>
+      <w:r>
+        <w:rPr>
+          <w:b/>
+          <w:bCs/>
+          <w:sz w:val="24"/>
+          <w:szCs w:val="24"/>
+        </w:rPr>
+        <w:t>Data Modeling Using the Entity – Relationship (ER) Model</w:t>
+      </w:r>
+    </w:p>
+    <w:p>
+      <w:pPr>
+        <w:rPr>
+          <w:b/>
+          <w:bCs/>
+          <w:sz w:val="24"/>
+          <w:szCs w:val="24"/>
+        </w:rPr>
+      </w:pPr>
+    </w:p>
+    <w:p>
+      <w:pPr>
+        <w:pStyle w:val="ListParagraph"/>
+        <w:numPr>
+          <w:ilvl w:val="0"/>
+          <w:numId w:val="1"/>
+        </w:numPr>
+        <w:rPr>
+          <w:sz w:val="24"/>
+          <w:szCs w:val="24"/>
+        </w:rPr>
+      </w:pPr>
+      <w:r>
+        <w:rPr>
+          <w:sz w:val="24"/>
+          <w:szCs w:val="24"/>
+        </w:rPr>
+        <w:t xml:space="preserve">These types of requirements are defined as </w:t>
+      </w:r>
+      <w:r>
+        <w:rPr>
+          <w:sz w:val="24"/>
+          <w:szCs w:val="24"/>
+        </w:rPr>
+        <w:t>user-defined operations (or transactions) that will be applied to the database, including</w:t>
+      </w:r>
+      <w:r>
+        <w:rPr>
+          <w:sz w:val="24"/>
+          <w:szCs w:val="24"/>
+        </w:rPr>
+        <w:t xml:space="preserve"> </w:t>
+      </w:r>
+      <w:r>
+        <w:rPr>
+          <w:sz w:val="24"/>
+          <w:szCs w:val="24"/>
+        </w:rPr>
+        <w:t>both retrievals and updates.</w:t>
+      </w:r>
+    </w:p>
+    <w:p>
+      <w:pPr>
+        <w:rPr>
+          <w:b/>
+          <w:bCs/>
+          <w:sz w:val="24"/>
+          <w:szCs w:val="24"/>
+        </w:rPr>
+      </w:pPr>
+      <w:r>
+        <w:rPr>
+          <w:b/>
+          <w:bCs/>
+          <w:sz w:val="24"/>
+          <w:szCs w:val="24"/>
+        </w:rPr>
+        <w:t>Functional requirements</w:t>
+      </w:r>
+    </w:p>
+    <w:p>
+      <w:pPr>
+        <w:pStyle w:val="ListParagraph"/>
+        <w:numPr>
+          <w:ilvl w:val="0"/>
+          <w:numId w:val="1"/>
+        </w:numPr>
+        <w:rPr>
+          <w:sz w:val="24"/>
+          <w:szCs w:val="24"/>
+        </w:rPr>
+      </w:pPr>
+      <w:r>
+        <w:rPr>
+          <w:sz w:val="24"/>
+          <w:szCs w:val="24"/>
+        </w:rPr>
+        <w:t>What are the three basic components of the ER Model?</w:t>
+      </w:r>
+    </w:p>
+    <w:p>
+      <w:pPr>
+        <w:rPr>
+          <w:b/>
+          <w:bCs/>
+          <w:sz w:val="24"/>
+          <w:szCs w:val="24"/>
+        </w:rPr>
+      </w:pPr>
+      <w:r>
+        <w:rPr>
+          <w:b/>
+          <w:bCs/>
+          <w:sz w:val="24"/>
+          <w:szCs w:val="24"/>
+        </w:rPr>
+        <w:t>Entities, Attributes, Relationships</w:t>
+      </w:r>
+    </w:p>
+    <w:p>
+      <w:pPr>
+        <w:pStyle w:val="ListParagraph"/>
+        <w:numPr>
+          <w:ilvl w:val="0"/>
+          <w:numId w:val="1"/>
+        </w:numPr>
+        <w:rPr>
+          <w:sz w:val="24"/>
+          <w:szCs w:val="24"/>
+        </w:rPr>
+      </w:pPr>
+      <w:r>
+        <w:rPr>
+          <w:sz w:val="24"/>
+          <w:szCs w:val="24"/>
+        </w:rPr>
+        <w:t>Which of the three (from question 3</w:t>
+      </w:r>
+      <w:r>
+        <w:rPr>
+          <w:sz w:val="24"/>
+          <w:szCs w:val="24"/>
+        </w:rPr>
+        <w:t>2</w:t>
+      </w:r>
+      <w:r>
+        <w:rPr>
+          <w:sz w:val="24"/>
+          <w:szCs w:val="24"/>
+        </w:rPr>
+        <w:t>)</w:t>
+      </w:r>
+      <w:r>
+        <w:rPr>
+          <w:sz w:val="24"/>
+          <w:szCs w:val="24"/>
+        </w:rPr>
+        <w:t xml:space="preserve"> </w:t>
+      </w:r>
+      <w:r>
+        <w:rPr>
+          <w:sz w:val="24"/>
+          <w:szCs w:val="24"/>
+        </w:rPr>
+        <w:t>makes up most of the data stored in a database?</w:t>
+      </w:r>
+    </w:p>
+    <w:p>
+      <w:pPr>
+        <w:rPr>
+          <w:b/>
+          <w:bCs/>
+          <w:sz w:val="24"/>
+          <w:szCs w:val="24"/>
+        </w:rPr>
+      </w:pPr>
+      <w:r>
+        <w:rPr>
+          <w:b/>
+          <w:bCs/>
+          <w:sz w:val="24"/>
+          <w:szCs w:val="24"/>
+        </w:rPr>
+        <w:t>Attributes</w:t>
+      </w:r>
+    </w:p>
+    <w:p>
+      <w:pPr>
+        <w:pStyle w:val="ListParagraph"/>
+        <w:numPr>
+          <w:ilvl w:val="0"/>
+          <w:numId w:val="1"/>
+        </w:numPr>
+        <w:rPr>
+          <w:sz w:val="24"/>
+          <w:szCs w:val="24"/>
+        </w:rPr>
+      </w:pPr>
+      <w:r>
+        <w:rPr>
+          <w:sz w:val="24"/>
+          <w:szCs w:val="24"/>
+        </w:rPr>
+        <w:t>Given the following ER Diagram (below), which entity type could I move the “Start_date” attribute</w:t>
+      </w:r>
+      <w:r>
+        <w:rPr>
+          <w:sz w:val="24"/>
+          <w:szCs w:val="24"/>
+        </w:rPr>
+        <w:t xml:space="preserve"> of the MANAGES relationship type </w:t>
+      </w:r>
+      <w:r>
+        <w:rPr>
+          <w:sz w:val="24"/>
+          <w:szCs w:val="24"/>
+        </w:rPr>
+        <w:t>to?</w:t>
+      </w:r>
+    </w:p>
+    <w:p>
+      <w:pPr>
+        <w:ind w:left="360"/>
+        <w:rPr>
+          <w:b/>
+          <w:bCs/>
+          <w:sz w:val="24"/>
+          <w:szCs w:val="24"/>
+        </w:rPr>
+      </w:pPr>
+      <w:r>
+        <w:rPr>
+          <w:b/>
+          <w:bCs/>
+          <w:sz w:val="24"/>
+          <w:szCs w:val="24"/>
+        </w:rPr>
+        <w:t>EMPLOYEE</w:t>
+      </w:r>
+    </w:p>
+    <w:p>
+      <w:pPr>
+        <w:rPr>
+          <w:sz w:val="24"/>
+          <w:szCs w:val="24"/>
+        </w:rPr>
+      </w:pPr>
+      <w:r>
+        <w:rPr>
+          <w:noProof/>
+        </w:rPr>
         <w:lastRenderedPageBreak/>
-        <w:t>True or false, in general physical data independence is harder to achieve?</w:t>
-      </w:r>
-    </w:p>
-    <w:p>
-      <w:pPr>
-        <w:rPr>
-          <w:sz w:val="24"/>
-          <w:szCs w:val="24"/>
-        </w:rPr>
-      </w:pPr>
-    </w:p>
-    <w:p>
-      <w:pPr>
-        <w:pStyle w:val="ListParagraph"/>
-        <w:numPr>
-          <w:ilvl w:val="0"/>
-          <w:numId w:val="1"/>
-        </w:numPr>
-        <w:rPr>
-          <w:sz w:val="24"/>
-          <w:szCs w:val="24"/>
-        </w:rPr>
-      </w:pPr>
-      <w:r>
-        <w:rPr>
-          <w:sz w:val="24"/>
-          <w:szCs w:val="24"/>
-        </w:rPr>
-        <w:t>What are</w:t>
-      </w:r>
-      <w:r>
-        <w:rPr>
-          <w:sz w:val="24"/>
-          <w:szCs w:val="24"/>
-        </w:rPr>
-        <w:t xml:space="preserve"> four characteristics that are generally used to classify a</w:t>
-      </w:r>
-      <w:r>
-        <w:rPr>
-          <w:sz w:val="24"/>
-          <w:szCs w:val="24"/>
-        </w:rPr>
-        <w:t xml:space="preserve"> Database Management System?</w:t>
-      </w:r>
-    </w:p>
-    <w:p>
-      <w:pPr>
-        <w:rPr>
-          <w:sz w:val="24"/>
-          <w:szCs w:val="24"/>
-        </w:rPr>
-      </w:pPr>
-    </w:p>
-    <w:p>
-      <w:pPr>
-        <w:pStyle w:val="ListParagraph"/>
-        <w:numPr>
-          <w:ilvl w:val="0"/>
-          <w:numId w:val="1"/>
-        </w:numPr>
-        <w:rPr>
-          <w:sz w:val="24"/>
-          <w:szCs w:val="24"/>
-        </w:rPr>
-      </w:pPr>
-      <w:r>
-        <w:rPr>
-          <w:sz w:val="24"/>
-          <w:szCs w:val="24"/>
-        </w:rPr>
-        <w:t>Name a fifth</w:t>
-      </w:r>
-      <w:r>
-        <w:rPr>
-          <w:sz w:val="24"/>
-          <w:szCs w:val="24"/>
-        </w:rPr>
-        <w:t xml:space="preserve"> (for extra credit).</w:t>
-      </w:r>
-    </w:p>
-    <w:p>
-      <w:pPr>
-        <w:rPr>
-          <w:b/>
-          <w:bCs/>
-          <w:sz w:val="24"/>
-          <w:szCs w:val="24"/>
-        </w:rPr>
-      </w:pPr>
-    </w:p>
-    <w:p>
-      <w:pPr>
-        <w:rPr>
-          <w:b/>
-          <w:bCs/>
-          <w:sz w:val="24"/>
-          <w:szCs w:val="24"/>
-        </w:rPr>
-      </w:pPr>
-      <w:r>
-        <w:rPr>
-          <w:b/>
-          <w:bCs/>
-          <w:sz w:val="24"/>
-          <w:szCs w:val="24"/>
-        </w:rPr>
-        <w:t>Data Modeling Using the Entity – Relationship (ER) Model</w:t>
-      </w:r>
-    </w:p>
-    <w:p>
-      <w:pPr>
-        <w:rPr>
-          <w:b/>
-          <w:bCs/>
-          <w:sz w:val="24"/>
-          <w:szCs w:val="24"/>
-        </w:rPr>
-      </w:pPr>
-    </w:p>
-    <w:p>
-      <w:pPr>
-        <w:pStyle w:val="ListParagraph"/>
-        <w:numPr>
-          <w:ilvl w:val="0"/>
-          <w:numId w:val="1"/>
-        </w:numPr>
-        <w:rPr>
-          <w:sz w:val="24"/>
-          <w:szCs w:val="24"/>
-        </w:rPr>
-      </w:pPr>
-      <w:r>
-        <w:rPr>
-          <w:sz w:val="24"/>
-          <w:szCs w:val="24"/>
-        </w:rPr>
-        <w:t xml:space="preserve">These types of requirements are defined as </w:t>
-      </w:r>
-      <w:r>
-        <w:rPr>
-          <w:sz w:val="24"/>
-          <w:szCs w:val="24"/>
-        </w:rPr>
-        <w:t>user-defined operations (or transactions) that will be applied to the database, including</w:t>
-      </w:r>
-      <w:r>
-        <w:rPr>
-          <w:sz w:val="24"/>
-          <w:szCs w:val="24"/>
-        </w:rPr>
-        <w:t xml:space="preserve"> </w:t>
-      </w:r>
-      <w:r>
-        <w:rPr>
-          <w:sz w:val="24"/>
-          <w:szCs w:val="24"/>
-        </w:rPr>
-        <w:t>both retrievals and updates.</w:t>
-      </w:r>
-    </w:p>
-    <w:p>
-      <w:pPr>
-        <w:rPr>
-          <w:sz w:val="24"/>
-          <w:szCs w:val="24"/>
-        </w:rPr>
-      </w:pPr>
-    </w:p>
-    <w:p>
-      <w:pPr>
-        <w:pStyle w:val="ListParagraph"/>
-        <w:numPr>
-          <w:ilvl w:val="0"/>
-          <w:numId w:val="1"/>
-        </w:numPr>
-        <w:rPr>
-          <w:sz w:val="24"/>
-          <w:szCs w:val="24"/>
-        </w:rPr>
-      </w:pPr>
-      <w:r>
-        <w:rPr>
-          <w:sz w:val="24"/>
-          <w:szCs w:val="24"/>
-        </w:rPr>
-        <w:t>What are the three basic components of the ER Model?</w:t>
-      </w:r>
-    </w:p>
-    <w:p>
-      <w:pPr>
-        <w:rPr>
-          <w:sz w:val="24"/>
-          <w:szCs w:val="24"/>
-        </w:rPr>
-      </w:pPr>
-    </w:p>
-    <w:p>
-      <w:pPr>
-        <w:pStyle w:val="ListParagraph"/>
-        <w:numPr>
-          <w:ilvl w:val="0"/>
-          <w:numId w:val="1"/>
-        </w:numPr>
-        <w:rPr>
-          <w:sz w:val="24"/>
-          <w:szCs w:val="24"/>
-        </w:rPr>
-      </w:pPr>
-      <w:r>
-        <w:rPr>
-          <w:sz w:val="24"/>
-          <w:szCs w:val="24"/>
-        </w:rPr>
-        <w:t>Which of the three (from question 3</w:t>
-      </w:r>
-      <w:r>
-        <w:rPr>
-          <w:sz w:val="24"/>
-          <w:szCs w:val="24"/>
-        </w:rPr>
-        <w:t>2</w:t>
-      </w:r>
-      <w:r>
-        <w:rPr>
-          <w:sz w:val="24"/>
-          <w:szCs w:val="24"/>
-        </w:rPr>
-        <w:t>)</w:t>
-      </w:r>
-      <w:r>
-        <w:rPr>
-          <w:sz w:val="24"/>
-          <w:szCs w:val="24"/>
-        </w:rPr>
-        <w:t xml:space="preserve"> </w:t>
-      </w:r>
-      <w:r>
-        <w:rPr>
-          <w:sz w:val="24"/>
-          <w:szCs w:val="24"/>
-        </w:rPr>
-        <w:t>makes up most of the data stored in a database?</w:t>
-      </w:r>
-    </w:p>
-    <w:p>
-      <w:pPr>
-        <w:rPr>
-          <w:sz w:val="24"/>
-          <w:szCs w:val="24"/>
-        </w:rPr>
-      </w:pPr>
-    </w:p>
-    <w:p>
-      <w:pPr>
-        <w:pStyle w:val="ListParagraph"/>
-        <w:numPr>
-          <w:ilvl w:val="0"/>
-          <w:numId w:val="1"/>
-        </w:numPr>
-        <w:rPr>
-          <w:sz w:val="24"/>
-          <w:szCs w:val="24"/>
-        </w:rPr>
-      </w:pPr>
-      <w:r>
-        <w:rPr>
-          <w:sz w:val="24"/>
-          <w:szCs w:val="24"/>
-        </w:rPr>
-        <w:t>Given the following ER Diagram (below), which entity type could I move the “Start_date” attribute</w:t>
-      </w:r>
-      <w:r>
-        <w:rPr>
-          <w:sz w:val="24"/>
-          <w:szCs w:val="24"/>
-        </w:rPr>
-        <w:t xml:space="preserve"> of the MANAGES relationship type </w:t>
-      </w:r>
-      <w:r>
-        <w:rPr>
-          <w:sz w:val="24"/>
-          <w:szCs w:val="24"/>
-        </w:rPr>
-        <w:t>to?</w:t>
-      </w:r>
-    </w:p>
-    <w:p>
-      <w:pPr>
-        <w:pStyle w:val="ListParagraph"/>
-        <w:rPr>
-          <w:sz w:val="24"/>
-          <w:szCs w:val="24"/>
-        </w:rPr>
-      </w:pPr>
-    </w:p>
-    <w:p>
-      <w:pPr>
-        <w:rPr>
-          <w:sz w:val="24"/>
-          <w:szCs w:val="24"/>
-        </w:rPr>
-      </w:pPr>
-      <w:r>
-        <w:rPr>
-          <w:noProof/>
-        </w:rPr>
         <w:drawing>
           <wp:inline distT="0" distB="0" distL="0" distR="0" wp14:anchorId="18C04E4F" wp14:editId="2783AF81">
             <wp:extent cx="5943600" cy="2746375"/>
@@ -1980,7 +2526,6 @@
         <w:rPr>
           <w:noProof/>
         </w:rPr>
-        <w:lastRenderedPageBreak/>
         <w:drawing>
           <wp:anchor distT="0" distB="0" distL="114300" distR="114300" simplePos="0" relativeHeight="251658240" behindDoc="1" locked="0" layoutInCell="1" allowOverlap="1" wp14:anchorId="1D90D691" wp14:editId="6CFB67AF">
             <wp:simplePos x="0" y="0"/>
@@ -2140,10 +2685,30 @@
     <w:p>
       <w:pPr>
         <w:rPr>
-          <w:sz w:val="24"/>
-          <w:szCs w:val="24"/>
-        </w:rPr>
-      </w:pPr>
+          <w:b/>
+          <w:bCs/>
+          <w:sz w:val="24"/>
+          <w:szCs w:val="24"/>
+        </w:rPr>
+      </w:pPr>
+      <w:r>
+        <w:rPr>
+          <w:b/>
+          <w:bCs/>
+          <w:sz w:val="24"/>
+          <w:szCs w:val="24"/>
+        </w:rPr>
+        <w:t>Multivalued</w:t>
+      </w:r>
+      <w:r>
+        <w:rPr>
+          <w:b/>
+          <w:bCs/>
+          <w:sz w:val="24"/>
+          <w:szCs w:val="24"/>
+        </w:rPr>
+        <w:t xml:space="preserve"> (stored)</w:t>
+      </w:r>
     </w:p>
     <w:p>
       <w:pPr>
@@ -2162,7 +2727,21 @@
           <w:sz w:val="24"/>
           <w:szCs w:val="24"/>
         </w:rPr>
-        <w:t>What type of attribute is “Ssn” on the EMPLOYEE entity type (hint: there is more than one</w:t>
+        <w:t>What type</w:t>
+      </w:r>
+      <w:r>
+        <w:rPr>
+          <w:sz w:val="24"/>
+          <w:szCs w:val="24"/>
+        </w:rPr>
+        <w:t>(s)</w:t>
+      </w:r>
+      <w:r>
+        <w:rPr>
+          <w:sz w:val="24"/>
+          <w:szCs w:val="24"/>
+        </w:rPr>
+        <w:t xml:space="preserve"> of attribute is “Ssn” on the EMPLOYEE entity type (hint: there is more than one</w:t>
       </w:r>
       <w:r>
         <w:rPr>
@@ -2177,6 +2756,27 @@
           <w:szCs w:val="24"/>
         </w:rPr>
         <w:t>)?</w:t>
+      </w:r>
+    </w:p>
+    <w:p>
+      <w:pPr>
+        <w:ind w:left="360"/>
+        <w:rPr>
+          <w:b/>
+          <w:bCs/>
+          <w:sz w:val="24"/>
+          <w:szCs w:val="24"/>
+        </w:rPr>
+      </w:pPr>
+      <w:r>
+        <w:rPr>
+          <w:b/>
+          <w:bCs/>
+          <w:sz w:val="24"/>
+          <w:szCs w:val="24"/>
+        </w:rPr>
+        <w:lastRenderedPageBreak/>
+        <w:t>Key attribute, simple attribute, stored attribute</w:t>
       </w:r>
     </w:p>
     <w:p>
@@ -2226,10 +2826,21 @@
     <w:p>
       <w:pPr>
         <w:rPr>
-          <w:sz w:val="24"/>
-          <w:szCs w:val="24"/>
-        </w:rPr>
-      </w:pPr>
+          <w:b/>
+          <w:bCs/>
+          <w:sz w:val="24"/>
+          <w:szCs w:val="24"/>
+        </w:rPr>
+      </w:pPr>
+      <w:r>
+        <w:rPr>
+          <w:b/>
+          <w:bCs/>
+          <w:sz w:val="24"/>
+          <w:szCs w:val="24"/>
+        </w:rPr>
+        <w:t>Solid line from EMPLOYEE entity type with dotted oval (with Age inside dotted oval)</w:t>
+      </w:r>
     </w:p>
     <w:p>
       <w:pPr>
@@ -2300,10 +2911,21 @@
     <w:p>
       <w:pPr>
         <w:rPr>
-          <w:sz w:val="24"/>
-          <w:szCs w:val="24"/>
-        </w:rPr>
-      </w:pPr>
+          <w:b/>
+          <w:bCs/>
+          <w:sz w:val="24"/>
+          <w:szCs w:val="24"/>
+        </w:rPr>
+      </w:pPr>
+      <w:r>
+        <w:rPr>
+          <w:b/>
+          <w:bCs/>
+          <w:sz w:val="24"/>
+          <w:szCs w:val="24"/>
+        </w:rPr>
+        <w:t>City, State, and Zip attached to Address with solid ovals for each.</w:t>
+      </w:r>
     </w:p>
     <w:p>
       <w:pPr>
@@ -2344,10 +2966,21 @@
     <w:p>
       <w:pPr>
         <w:rPr>
-          <w:sz w:val="24"/>
-          <w:szCs w:val="24"/>
-        </w:rPr>
-      </w:pPr>
+          <w:b/>
+          <w:bCs/>
+          <w:sz w:val="24"/>
+          <w:szCs w:val="24"/>
+        </w:rPr>
+      </w:pPr>
+      <w:r>
+        <w:rPr>
+          <w:b/>
+          <w:bCs/>
+          <w:sz w:val="24"/>
+          <w:szCs w:val="24"/>
+        </w:rPr>
+        <w:t>2</w:t>
+      </w:r>
     </w:p>
     <w:p>
       <w:pPr>
@@ -2407,10 +3040,21 @@
     <w:p>
       <w:pPr>
         <w:rPr>
-          <w:sz w:val="24"/>
-          <w:szCs w:val="24"/>
-        </w:rPr>
-      </w:pPr>
+          <w:b/>
+          <w:bCs/>
+          <w:sz w:val="24"/>
+          <w:szCs w:val="24"/>
+        </w:rPr>
+      </w:pPr>
+      <w:r>
+        <w:rPr>
+          <w:b/>
+          <w:bCs/>
+          <w:sz w:val="24"/>
+          <w:szCs w:val="24"/>
+        </w:rPr>
+        <w:t>Binary</w:t>
+      </w:r>
     </w:p>
     <w:p>
       <w:pPr>
@@ -2457,10 +3101,30 @@
     <w:p>
       <w:pPr>
         <w:rPr>
-          <w:sz w:val="24"/>
-          <w:szCs w:val="24"/>
-        </w:rPr>
-      </w:pPr>
+          <w:b/>
+          <w:bCs/>
+          <w:sz w:val="24"/>
+          <w:szCs w:val="24"/>
+        </w:rPr>
+      </w:pPr>
+      <w:r>
+        <w:rPr>
+          <w:b/>
+          <w:bCs/>
+          <w:sz w:val="24"/>
+          <w:szCs w:val="24"/>
+        </w:rPr>
+        <w:t>Went over in class</w:t>
+      </w:r>
+      <w:r>
+        <w:rPr>
+          <w:b/>
+          <w:bCs/>
+          <w:sz w:val="24"/>
+          <w:szCs w:val="24"/>
+        </w:rPr>
+        <w:t xml:space="preserve"> (add the diagram here).</w:t>
+      </w:r>
     </w:p>
     <w:p>
       <w:pPr>
@@ -2552,6 +3216,271 @@
           <w:szCs w:val="24"/>
         </w:rPr>
       </w:pPr>
+      <w:r>
+        <w:rPr>
+          <w:noProof/>
+        </w:rPr>
+        <w:lastRenderedPageBreak/>
+        <w:drawing>
+          <wp:anchor distT="0" distB="0" distL="114300" distR="114300" simplePos="0" relativeHeight="251660288" behindDoc="0" locked="0" layoutInCell="1" allowOverlap="1" wp14:anchorId="419D8EA9" wp14:editId="2F2B030E">
+            <wp:simplePos x="914400" y="914400"/>
+            <wp:positionH relativeFrom="column">
+              <wp:align>left</wp:align>
+            </wp:positionH>
+            <wp:positionV relativeFrom="paragraph">
+              <wp:align>top</wp:align>
+            </wp:positionV>
+            <wp:extent cx="1895475" cy="7391400"/>
+            <wp:effectExtent l="0" t="0" r="9525" b="0"/>
+            <wp:wrapSquare wrapText="bothSides"/>
+            <wp:docPr id="6" name="Picture 6"/>
+            <wp:cNvGraphicFramePr>
+              <a:graphicFrameLocks xmlns:a="http://schemas.openxmlformats.org/drawingml/2006/main" noChangeAspect="1"/>
+            </wp:cNvGraphicFramePr>
+            <a:graphic xmlns:a="http://schemas.openxmlformats.org/drawingml/2006/main">
+              <a:graphicData uri="http://schemas.openxmlformats.org/drawingml/2006/picture">
+                <pic:pic xmlns:pic="http://schemas.openxmlformats.org/drawingml/2006/picture">
+                  <pic:nvPicPr>
+                    <pic:cNvPr id="0" name="Picture 1"/>
+                    <pic:cNvPicPr>
+                      <a:picLocks noChangeAspect="1" noChangeArrowheads="1"/>
+                    </pic:cNvPicPr>
+                  </pic:nvPicPr>
+                  <pic:blipFill>
+                    <a:blip r:embed="rId11">
+                      <a:extLst>
+                        <a:ext uri="{28A0092B-C50C-407E-A947-70E740481C1C}">
+                          <a14:useLocalDpi xmlns:a14="http://schemas.microsoft.com/office/drawing/2010/main" val="0"/>
+                        </a:ext>
+                      </a:extLst>
+                    </a:blip>
+                    <a:srcRect/>
+                    <a:stretch>
+                      <a:fillRect/>
+                    </a:stretch>
+                  </pic:blipFill>
+                  <pic:spPr bwMode="auto">
+                    <a:xfrm>
+                      <a:off x="0" y="0"/>
+                      <a:ext cx="1895475" cy="7391400"/>
+                    </a:xfrm>
+                    <a:prstGeom prst="rect">
+                      <a:avLst/>
+                    </a:prstGeom>
+                    <a:noFill/>
+                    <a:ln>
+                      <a:noFill/>
+                    </a:ln>
+                  </pic:spPr>
+                </pic:pic>
+              </a:graphicData>
+            </a:graphic>
+          </wp:anchor>
+        </w:drawing>
+      </w:r>
+    </w:p>
+    <w:p>
+      <w:pPr>
+        <w:rPr>
+          <w:sz w:val="24"/>
+          <w:szCs w:val="24"/>
+        </w:rPr>
+      </w:pPr>
+    </w:p>
+    <w:p>
+      <w:pPr>
+        <w:rPr>
+          <w:sz w:val="24"/>
+          <w:szCs w:val="24"/>
+        </w:rPr>
+      </w:pPr>
+    </w:p>
+    <w:p>
+      <w:pPr>
+        <w:rPr>
+          <w:sz w:val="24"/>
+          <w:szCs w:val="24"/>
+        </w:rPr>
+      </w:pPr>
+    </w:p>
+    <w:p>
+      <w:pPr>
+        <w:rPr>
+          <w:sz w:val="24"/>
+          <w:szCs w:val="24"/>
+        </w:rPr>
+      </w:pPr>
+    </w:p>
+    <w:p>
+      <w:pPr>
+        <w:rPr>
+          <w:sz w:val="24"/>
+          <w:szCs w:val="24"/>
+        </w:rPr>
+      </w:pPr>
+    </w:p>
+    <w:p>
+      <w:pPr>
+        <w:rPr>
+          <w:sz w:val="24"/>
+          <w:szCs w:val="24"/>
+        </w:rPr>
+      </w:pPr>
+    </w:p>
+    <w:p>
+      <w:pPr>
+        <w:rPr>
+          <w:sz w:val="24"/>
+          <w:szCs w:val="24"/>
+        </w:rPr>
+      </w:pPr>
+    </w:p>
+    <w:p>
+      <w:pPr>
+        <w:rPr>
+          <w:sz w:val="24"/>
+          <w:szCs w:val="24"/>
+        </w:rPr>
+      </w:pPr>
+    </w:p>
+    <w:p>
+      <w:pPr>
+        <w:rPr>
+          <w:sz w:val="24"/>
+          <w:szCs w:val="24"/>
+        </w:rPr>
+      </w:pPr>
+    </w:p>
+    <w:p>
+      <w:pPr>
+        <w:rPr>
+          <w:sz w:val="24"/>
+          <w:szCs w:val="24"/>
+        </w:rPr>
+      </w:pPr>
+    </w:p>
+    <w:p>
+      <w:pPr>
+        <w:rPr>
+          <w:sz w:val="24"/>
+          <w:szCs w:val="24"/>
+        </w:rPr>
+      </w:pPr>
+    </w:p>
+    <w:p>
+      <w:pPr>
+        <w:rPr>
+          <w:sz w:val="24"/>
+          <w:szCs w:val="24"/>
+        </w:rPr>
+      </w:pPr>
+      <w:r>
+        <w:rPr>
+          <w:sz w:val="24"/>
+          <w:szCs w:val="24"/>
+        </w:rPr>
+        <w:t>Identifying relationship (1/2 point)</w:t>
+      </w:r>
+    </w:p>
+    <w:p>
+      <w:pPr>
+        <w:rPr>
+          <w:sz w:val="24"/>
+          <w:szCs w:val="24"/>
+        </w:rPr>
+      </w:pPr>
+      <w:r>
+        <w:rPr>
+          <w:sz w:val="24"/>
+          <w:szCs w:val="24"/>
+        </w:rPr>
+        <w:t>Total participation (1/2 point)</w:t>
+      </w:r>
+    </w:p>
+    <w:p>
+      <w:pPr>
+        <w:rPr>
+          <w:sz w:val="24"/>
+          <w:szCs w:val="24"/>
+        </w:rPr>
+      </w:pPr>
+    </w:p>
+    <w:p>
+      <w:pPr>
+        <w:rPr>
+          <w:sz w:val="24"/>
+          <w:szCs w:val="24"/>
+        </w:rPr>
+      </w:pPr>
+    </w:p>
+    <w:p>
+      <w:pPr>
+        <w:rPr>
+          <w:sz w:val="24"/>
+          <w:szCs w:val="24"/>
+        </w:rPr>
+      </w:pPr>
+    </w:p>
+    <w:p>
+      <w:pPr>
+        <w:rPr>
+          <w:sz w:val="24"/>
+          <w:szCs w:val="24"/>
+        </w:rPr>
+      </w:pPr>
+      <w:r>
+        <w:rPr>
+          <w:sz w:val="24"/>
+          <w:szCs w:val="24"/>
+        </w:rPr>
+        <w:t>Weak entity type, double rectangle (1/2 point)</w:t>
+      </w:r>
+    </w:p>
+    <w:p>
+      <w:pPr>
+        <w:rPr>
+          <w:sz w:val="24"/>
+          <w:szCs w:val="24"/>
+        </w:rPr>
+      </w:pPr>
+    </w:p>
+    <w:p>
+      <w:pPr>
+        <w:rPr>
+          <w:sz w:val="24"/>
+          <w:szCs w:val="24"/>
+        </w:rPr>
+      </w:pPr>
+    </w:p>
+    <w:p>
+      <w:pPr>
+        <w:rPr>
+          <w:sz w:val="24"/>
+          <w:szCs w:val="24"/>
+        </w:rPr>
+      </w:pPr>
+    </w:p>
+    <w:p>
+      <w:pPr>
+        <w:rPr>
+          <w:sz w:val="24"/>
+          <w:szCs w:val="24"/>
+        </w:rPr>
+      </w:pPr>
+      <w:r>
+        <w:rPr>
+          <w:sz w:val="24"/>
+          <w:szCs w:val="24"/>
+        </w:rPr>
+        <w:t>these should have dotted underlines for partial key (1/2 point)</w:t>
+      </w:r>
+      <w:r>
+        <w:rPr>
+          <w:sz w:val="24"/>
+          <w:szCs w:val="24"/>
+        </w:rPr>
+        <w:br w:type="textWrapping" w:clear="all"/>
+      </w:r>
     </w:p>
     <w:p>
       <w:pPr>
@@ -2599,10 +3528,19 @@
       </w:pPr>
       <w:r>
         <w:rPr>
-          <w:sz w:val="24"/>
-          <w:szCs w:val="24"/>
-        </w:rPr>
-        <w:t>True or false</w:t>
+          <w:b/>
+          <w:bCs/>
+          <w:sz w:val="24"/>
+          <w:szCs w:val="24"/>
+        </w:rPr>
+        <w:t>True</w:t>
+      </w:r>
+      <w:r>
+        <w:rPr>
+          <w:sz w:val="24"/>
+          <w:szCs w:val="24"/>
+        </w:rPr>
+        <w:t xml:space="preserve"> or false</w:t>
       </w:r>
       <w:r>
         <w:rPr>
@@ -2707,6 +3645,13 @@
           <w:szCs w:val="24"/>
         </w:rPr>
       </w:pPr>
+      <w:r>
+        <w:rPr>
+          <w:sz w:val="24"/>
+          <w:szCs w:val="24"/>
+        </w:rPr>
+        <w:t>Explanation: there are n entity instances, choose whether to include it or not (decision) there are two choices y/n, n decisions (they are independent)*</w:t>
+      </w:r>
     </w:p>
     <w:p>
       <w:pPr>
@@ -2745,10 +3690,21 @@
     <w:p>
       <w:pPr>
         <w:rPr>
-          <w:sz w:val="24"/>
-          <w:szCs w:val="24"/>
-        </w:rPr>
-      </w:pPr>
+          <w:b/>
+          <w:bCs/>
+          <w:sz w:val="24"/>
+          <w:szCs w:val="24"/>
+        </w:rPr>
+      </w:pPr>
+      <w:r>
+        <w:rPr>
+          <w:b/>
+          <w:bCs/>
+          <w:sz w:val="24"/>
+          <w:szCs w:val="24"/>
+        </w:rPr>
+        <w:t>NULL</w:t>
+      </w:r>
     </w:p>
     <w:p>
       <w:pPr>
@@ -2815,10 +3771,21 @@
     <w:p>
       <w:pPr>
         <w:rPr>
-          <w:sz w:val="24"/>
-          <w:szCs w:val="24"/>
-        </w:rPr>
-      </w:pPr>
+          <w:b/>
+          <w:bCs/>
+          <w:sz w:val="24"/>
+          <w:szCs w:val="24"/>
+        </w:rPr>
+      </w:pPr>
+      <w:r>
+        <w:rPr>
+          <w:b/>
+          <w:bCs/>
+          <w:sz w:val="24"/>
+          <w:szCs w:val="24"/>
+        </w:rPr>
+        <w:t>Missing, doesn’t exist.</w:t>
+      </w:r>
     </w:p>
     <w:p>
       <w:pPr>
@@ -2856,24 +3823,32 @@
           <w:szCs w:val="24"/>
         </w:rPr>
       </w:pPr>
-    </w:p>
-    <w:p>
-      <w:pPr>
-        <w:rPr>
-          <w:b/>
-          <w:bCs/>
-          <w:sz w:val="24"/>
-          <w:szCs w:val="24"/>
-        </w:rPr>
-      </w:pPr>
-      <w:r>
-        <w:rPr>
-          <w:b/>
-          <w:bCs/>
-          <w:sz w:val="24"/>
-          <w:szCs w:val="24"/>
-        </w:rPr>
-        <w:lastRenderedPageBreak/>
+      <w:r>
+        <w:rPr>
+          <w:b/>
+          <w:bCs/>
+          <w:sz w:val="24"/>
+          <w:szCs w:val="24"/>
+        </w:rPr>
+        <w:t>False</w:t>
+      </w:r>
+    </w:p>
+    <w:p>
+      <w:pPr>
+        <w:rPr>
+          <w:b/>
+          <w:bCs/>
+          <w:sz w:val="24"/>
+          <w:szCs w:val="24"/>
+        </w:rPr>
+      </w:pPr>
+      <w:r>
+        <w:rPr>
+          <w:b/>
+          <w:bCs/>
+          <w:sz w:val="24"/>
+          <w:szCs w:val="24"/>
+        </w:rPr>
         <w:t>The Enhanced Entity – Relationship (EER) Model</w:t>
       </w:r>
     </w:p>
@@ -2891,10 +3866,19 @@
       </w:pPr>
       <w:r>
         <w:rPr>
-          <w:sz w:val="24"/>
-          <w:szCs w:val="24"/>
-        </w:rPr>
-        <w:t xml:space="preserve">True or false, </w:t>
+          <w:b/>
+          <w:bCs/>
+          <w:sz w:val="24"/>
+          <w:szCs w:val="24"/>
+        </w:rPr>
+        <w:t>True</w:t>
+      </w:r>
+      <w:r>
+        <w:rPr>
+          <w:sz w:val="24"/>
+          <w:szCs w:val="24"/>
+        </w:rPr>
+        <w:t xml:space="preserve"> or false, </w:t>
       </w:r>
       <w:r>
         <w:rPr>
@@ -2982,10 +3966,19 @@
       </w:r>
       <w:r>
         <w:rPr>
-          <w:sz w:val="24"/>
-          <w:szCs w:val="24"/>
-        </w:rPr>
-        <w:t>Specialization or Generalization?</w:t>
+          <w:b/>
+          <w:bCs/>
+          <w:sz w:val="24"/>
+          <w:szCs w:val="24"/>
+        </w:rPr>
+        <w:t>Specialization</w:t>
+      </w:r>
+      <w:r>
+        <w:rPr>
+          <w:sz w:val="24"/>
+          <w:szCs w:val="24"/>
+        </w:rPr>
+        <w:t xml:space="preserve"> or Generalization?</w:t>
       </w:r>
     </w:p>
     <w:p>
@@ -3028,7 +4021,7 @@
                     </pic:cNvPicPr>
                   </pic:nvPicPr>
                   <pic:blipFill>
-                    <a:blip r:embed="rId11" cstate="print">
+                    <a:blip r:embed="rId12" cstate="print">
                       <a:extLst>
                         <a:ext uri="{28A0092B-C50C-407E-A947-70E740481C1C}">
                           <a14:useLocalDpi xmlns:a14="http://schemas.microsoft.com/office/drawing/2010/main" val="0"/>
@@ -3103,6 +4096,7 @@
         <w:rPr>
           <w:noProof/>
         </w:rPr>
+        <w:lastRenderedPageBreak/>
         <w:drawing>
           <wp:anchor distT="0" distB="0" distL="114300" distR="114300" simplePos="0" relativeHeight="251659264" behindDoc="1" locked="0" layoutInCell="1" allowOverlap="1" wp14:anchorId="375640DD" wp14:editId="2FBE8B27">
             <wp:simplePos x="0" y="0"/>
@@ -3135,7 +4129,7 @@
                     <pic:cNvPicPr/>
                   </pic:nvPicPr>
                   <pic:blipFill>
-                    <a:blip r:embed="rId12">
+                    <a:blip r:embed="rId13">
                       <a:extLst>
                         <a:ext uri="{28A0092B-C50C-407E-A947-70E740481C1C}">
                           <a14:useLocalDpi xmlns:a14="http://schemas.microsoft.com/office/drawing/2010/main" val="0"/>
@@ -3200,20 +4194,35 @@
       <w:pPr>
         <w:ind w:left="360"/>
         <w:rPr>
-          <w:b/>
-          <w:bCs/>
-          <w:sz w:val="24"/>
-          <w:szCs w:val="24"/>
-        </w:rPr>
-      </w:pPr>
-      <w:r>
-        <w:rPr>
-          <w:b/>
-          <w:bCs/>
-          <w:sz w:val="24"/>
-          <w:szCs w:val="24"/>
-        </w:rPr>
-        <w:lastRenderedPageBreak/>
+          <w:sz w:val="24"/>
+          <w:szCs w:val="24"/>
+        </w:rPr>
+      </w:pPr>
+      <w:r>
+        <w:rPr>
+          <w:sz w:val="24"/>
+          <w:szCs w:val="24"/>
+        </w:rPr>
+        <w:t>Disjointness, completeness</w:t>
+      </w:r>
+    </w:p>
+    <w:p>
+      <w:pPr>
+        <w:ind w:left="360"/>
+        <w:rPr>
+          <w:b/>
+          <w:bCs/>
+          <w:sz w:val="24"/>
+          <w:szCs w:val="24"/>
+        </w:rPr>
+      </w:pPr>
+      <w:r>
+        <w:rPr>
+          <w:b/>
+          <w:bCs/>
+          <w:sz w:val="24"/>
+          <w:szCs w:val="24"/>
+        </w:rPr>
         <w:t>SCRATCH PAPER</w:t>
       </w:r>
     </w:p>

</xml_diff>